<commit_message>
update updated mcd added mld
</commit_message>
<xml_diff>
--- a/concept/Merise Ordishop.docx
+++ b/concept/Merise Ordishop.docx
@@ -837,14 +837,12 @@
                 <w:lang w:val="fr-FR"/>
               </w:rPr>
             </w:pPr>
-            <w:proofErr w:type="gramStart"/>
             <w:r>
               <w:rPr>
                 <w:lang w:val="fr-FR"/>
               </w:rPr>
               <w:t>idFournis</w:t>
             </w:r>
-            <w:proofErr w:type="gramEnd"/>
           </w:p>
         </w:tc>
         <w:tc>
@@ -924,14 +922,12 @@
                 <w:lang w:val="fr-FR"/>
               </w:rPr>
             </w:pPr>
-            <w:proofErr w:type="gramStart"/>
             <w:r>
               <w:rPr>
                 <w:lang w:val="fr-FR"/>
               </w:rPr>
               <w:t>nomFournis</w:t>
             </w:r>
-            <w:proofErr w:type="gramEnd"/>
           </w:p>
         </w:tc>
         <w:tc>
@@ -1011,14 +1007,12 @@
                 <w:lang w:val="fr-FR"/>
               </w:rPr>
             </w:pPr>
-            <w:proofErr w:type="gramStart"/>
             <w:r>
               <w:rPr>
                 <w:lang w:val="fr-FR"/>
               </w:rPr>
               <w:t>idOrd</w:t>
             </w:r>
-            <w:proofErr w:type="gramEnd"/>
           </w:p>
         </w:tc>
         <w:tc>
@@ -1098,14 +1092,12 @@
                 <w:lang w:val="fr-FR"/>
               </w:rPr>
             </w:pPr>
-            <w:proofErr w:type="gramStart"/>
             <w:r>
               <w:rPr>
                 <w:lang w:val="fr-FR"/>
               </w:rPr>
               <w:t>libelleOrd</w:t>
             </w:r>
-            <w:proofErr w:type="gramEnd"/>
           </w:p>
         </w:tc>
         <w:tc>
@@ -1185,14 +1177,12 @@
                 <w:lang w:val="fr-FR"/>
               </w:rPr>
             </w:pPr>
-            <w:proofErr w:type="gramStart"/>
             <w:r>
               <w:rPr>
                 <w:lang w:val="fr-FR"/>
               </w:rPr>
               <w:t>typeOrd</w:t>
             </w:r>
-            <w:proofErr w:type="gramEnd"/>
           </w:p>
         </w:tc>
         <w:tc>
@@ -1272,14 +1262,12 @@
                 <w:lang w:val="fr-FR"/>
               </w:rPr>
             </w:pPr>
-            <w:proofErr w:type="gramStart"/>
             <w:r>
               <w:rPr>
                 <w:lang w:val="fr-FR"/>
               </w:rPr>
               <w:t>prixOrd</w:t>
             </w:r>
-            <w:proofErr w:type="gramEnd"/>
           </w:p>
         </w:tc>
         <w:tc>
@@ -1359,14 +1347,12 @@
                 <w:lang w:val="fr-FR"/>
               </w:rPr>
             </w:pPr>
-            <w:proofErr w:type="gramStart"/>
             <w:r>
               <w:rPr>
                 <w:lang w:val="fr-FR"/>
               </w:rPr>
               <w:t>descrOrd</w:t>
             </w:r>
-            <w:proofErr w:type="gramEnd"/>
           </w:p>
         </w:tc>
         <w:tc>
@@ -1446,14 +1432,12 @@
                 <w:lang w:val="fr-FR"/>
               </w:rPr>
             </w:pPr>
-            <w:proofErr w:type="gramStart"/>
             <w:r>
               <w:rPr>
                 <w:lang w:val="fr-FR"/>
               </w:rPr>
               <w:t>photoOrd</w:t>
             </w:r>
-            <w:proofErr w:type="gramEnd"/>
           </w:p>
         </w:tc>
         <w:tc>
@@ -1533,14 +1517,12 @@
                 <w:lang w:val="fr-FR"/>
               </w:rPr>
             </w:pPr>
-            <w:proofErr w:type="gramStart"/>
             <w:r>
               <w:rPr>
                 <w:lang w:val="fr-FR"/>
               </w:rPr>
               <w:t>fournisOrd</w:t>
             </w:r>
-            <w:proofErr w:type="gramEnd"/>
           </w:p>
         </w:tc>
         <w:tc>
@@ -1620,14 +1602,12 @@
                 <w:lang w:val="fr-FR"/>
               </w:rPr>
             </w:pPr>
-            <w:proofErr w:type="gramStart"/>
             <w:r>
               <w:rPr>
                 <w:lang w:val="fr-FR"/>
               </w:rPr>
               <w:t>reductOrd</w:t>
             </w:r>
-            <w:proofErr w:type="gramEnd"/>
           </w:p>
         </w:tc>
         <w:tc>
@@ -1792,7 +1772,146 @@
           <w:szCs w:val="28"/>
         </w:rPr>
       </w:pPr>
+      <w:r>
+        <w:rPr>
+          <w:noProof/>
+        </w:rPr>
+        <w:drawing>
+          <wp:inline distT="0" distB="0" distL="0" distR="0" wp14:anchorId="541D6A0F" wp14:editId="6803F7F7">
+            <wp:extent cx="6858000" cy="2935605"/>
+            <wp:effectExtent l="0" t="0" r="0" b="0"/>
+            <wp:docPr id="1" name="Picture 1" descr="A screenshot of a computer&#10;&#10;Description automatically generated with low confidence"/>
+            <wp:cNvGraphicFramePr>
+              <a:graphicFrameLocks xmlns:a="http://schemas.openxmlformats.org/drawingml/2006/main" noChangeAspect="1"/>
+            </wp:cNvGraphicFramePr>
+            <a:graphic xmlns:a="http://schemas.openxmlformats.org/drawingml/2006/main">
+              <a:graphicData uri="http://schemas.openxmlformats.org/drawingml/2006/picture">
+                <pic:pic xmlns:pic="http://schemas.openxmlformats.org/drawingml/2006/picture">
+                  <pic:nvPicPr>
+                    <pic:cNvPr id="1" name="Picture 1" descr="A screenshot of a computer&#10;&#10;Description automatically generated with low confidence"/>
+                    <pic:cNvPicPr/>
+                  </pic:nvPicPr>
+                  <pic:blipFill>
+                    <a:blip r:embed="rId5"/>
+                    <a:stretch>
+                      <a:fillRect/>
+                    </a:stretch>
+                  </pic:blipFill>
+                  <pic:spPr>
+                    <a:xfrm>
+                      <a:off x="0" y="0"/>
+                      <a:ext cx="6858000" cy="2935605"/>
+                    </a:xfrm>
+                    <a:prstGeom prst="rect">
+                      <a:avLst/>
+                    </a:prstGeom>
+                  </pic:spPr>
+                </pic:pic>
+              </a:graphicData>
+            </a:graphic>
+          </wp:inline>
+        </w:drawing>
+      </w:r>
     </w:p>
+    <w:p>
+      <w:pPr>
+        <w:spacing w:after="0"/>
+        <w:rPr>
+          <w:sz w:val="28"/>
+          <w:szCs w:val="28"/>
+        </w:rPr>
+      </w:pPr>
+    </w:p>
+    <w:p>
+      <w:pPr>
+        <w:spacing w:after="0"/>
+        <w:rPr>
+          <w:sz w:val="28"/>
+          <w:szCs w:val="28"/>
+        </w:rPr>
+      </w:pPr>
+    </w:p>
+    <w:p>
+      <w:r>
+        <w:t>Client</w:t>
+      </w:r>
+      <w:r>
+        <w:t xml:space="preserve"> </w:t>
+      </w:r>
+      <w:r>
+        <w:t>(</w:t>
+      </w:r>
+      <w:r>
+        <w:rPr>
+          <w:u w:val="single"/>
+        </w:rPr>
+        <w:t>idCl</w:t>
+      </w:r>
+      <w:r>
+        <w:t>, nomCl, prenomCl, emailCl, adresseCl, passwdCl, telCl)</w:t>
+      </w:r>
+    </w:p>
+    <w:p>
+      <w:r>
+        <w:t>Panier</w:t>
+      </w:r>
+      <w:r>
+        <w:t xml:space="preserve"> </w:t>
+      </w:r>
+      <w:r>
+        <w:t>(</w:t>
+      </w:r>
+      <w:r>
+        <w:rPr>
+          <w:u w:val="single"/>
+        </w:rPr>
+        <w:t>idPanier</w:t>
+      </w:r>
+      <w:r>
+        <w:t>, nbreEltsPanier)</w:t>
+      </w:r>
+    </w:p>
+    <w:p>
+      <w:r>
+        <w:t>Ordinateur</w:t>
+      </w:r>
+      <w:r>
+        <w:t xml:space="preserve"> </w:t>
+      </w:r>
+      <w:r>
+        <w:t>(</w:t>
+      </w:r>
+      <w:r>
+        <w:rPr>
+          <w:u w:val="single"/>
+        </w:rPr>
+        <w:t>idOrd</w:t>
+      </w:r>
+      <w:r>
+        <w:t>, libelleOrd, typeOrd, prixOrd, descOrd, photoOrd, reductOrd, #idPanier, #idCl, #idFournis)</w:t>
+      </w:r>
+    </w:p>
+    <w:p>
+      <w:r>
+        <w:t>Fournisseur</w:t>
+      </w:r>
+      <w:r>
+        <w:t xml:space="preserve"> </w:t>
+      </w:r>
+      <w:r>
+        <w:t>(</w:t>
+      </w:r>
+      <w:r>
+        <w:rPr>
+          <w:u w:val="single"/>
+        </w:rPr>
+        <w:t>idFournis</w:t>
+      </w:r>
+      <w:r>
+        <w:t>, nomFournis, photoFounis)</w:t>
+      </w:r>
+    </w:p>
+    <w:p/>
     <w:sectPr>
       <w:pgSz w:w="12240" w:h="15840"/>
       <w:pgMar w:top="720" w:right="720" w:bottom="720" w:left="720" w:header="720" w:footer="720" w:gutter="0"/>

</xml_diff>